<commit_message>
Added Task and user stories number
</commit_message>
<xml_diff>
--- a/Documentations/ProjMidtermReport.docx
+++ b/Documentations/ProjMidtermReport.docx
@@ -278,7 +278,29 @@
                                 <w:sz w:val="32"/>
                                 <w:szCs w:val="32"/>
                               </w:rPr>
-                              <w:t>Advisor: Prof. Dianxiang Xu</w:t>
+                              <w:t xml:space="preserve">Advisor: Prof. </w:t>
+                            </w:r>
+                            <w:proofErr w:type="spellStart"/>
+                            <w:r>
+                              <w:rPr>
+                                <w:b/>
+                                <w:bCs/>
+                                <w:color w:val="808080" w:themeColor="text1" w:themeTint="7F"/>
+                                <w:sz w:val="32"/>
+                                <w:szCs w:val="32"/>
+                              </w:rPr>
+                              <w:t>Dianxiang</w:t>
+                            </w:r>
+                            <w:proofErr w:type="spellEnd"/>
+                            <w:r>
+                              <w:rPr>
+                                <w:b/>
+                                <w:bCs/>
+                                <w:color w:val="808080" w:themeColor="text1" w:themeTint="7F"/>
+                                <w:sz w:val="32"/>
+                                <w:szCs w:val="32"/>
+                              </w:rPr>
+                              <w:t xml:space="preserve"> Xu</w:t>
                             </w:r>
                           </w:p>
                         </w:sdtContent>
@@ -301,7 +323,29 @@
                             <w:sz w:val="32"/>
                             <w:szCs w:val="32"/>
                           </w:rPr>
-                          <w:t xml:space="preserve">Member: Milson Munakami, Jimmy Wang, Sung-Ju Fan-Chiang </w:t>
+                          <w:t>Member: Milson Munakami, Jimmy Wang, Sung-</w:t>
+                        </w:r>
+                        <w:proofErr w:type="spellStart"/>
+                        <w:r>
+                          <w:rPr>
+                            <w:b/>
+                            <w:bCs/>
+                            <w:color w:val="808080" w:themeColor="text1" w:themeTint="7F"/>
+                            <w:sz w:val="32"/>
+                            <w:szCs w:val="32"/>
+                          </w:rPr>
+                          <w:t>Ju</w:t>
+                        </w:r>
+                        <w:proofErr w:type="spellEnd"/>
+                        <w:r>
+                          <w:rPr>
+                            <w:b/>
+                            <w:bCs/>
+                            <w:color w:val="808080" w:themeColor="text1" w:themeTint="7F"/>
+                            <w:sz w:val="32"/>
+                            <w:szCs w:val="32"/>
+                          </w:rPr>
+                          <w:t xml:space="preserve"> Fan-Chiang </w:t>
                         </w:r>
                       </w:p>
                     </w:txbxContent>
@@ -430,14 +474,30 @@
           <w:sz w:val="28"/>
           <w:szCs w:val="28"/>
         </w:rPr>
-        <w:t>Section II. Summary of User Stories</w:t>
+        <w:t xml:space="preserve">Section II. Summary of User </w:t>
+      </w:r>
+      <w:proofErr w:type="gramStart"/>
+      <w:r>
+        <w:rPr>
+          <w:sz w:val="28"/>
+          <w:szCs w:val="28"/>
+        </w:rPr>
+        <w:t>Stories</w:t>
       </w:r>
       <w:r>
         <w:rPr>
           <w:sz w:val="28"/>
           <w:szCs w:val="28"/>
         </w:rPr>
-        <w:t xml:space="preserve"> ....................................................................... 4 </w:t>
+        <w:t xml:space="preserve"> .......................................................................</w:t>
+      </w:r>
+      <w:proofErr w:type="gramEnd"/>
+      <w:r>
+        <w:rPr>
+          <w:sz w:val="28"/>
+          <w:szCs w:val="28"/>
+        </w:rPr>
+        <w:t xml:space="preserve"> 4 </w:t>
       </w:r>
       <w:r>
         <w:rPr>
@@ -527,14 +587,30 @@
           <w:sz w:val="28"/>
           <w:szCs w:val="28"/>
         </w:rPr>
-        <w:t xml:space="preserve">Section IV. Summary of Pair Development </w:t>
+        <w:t xml:space="preserve">Section IV. Summary of Pair </w:t>
+      </w:r>
+      <w:proofErr w:type="gramStart"/>
+      <w:r>
+        <w:rPr>
+          <w:sz w:val="28"/>
+          <w:szCs w:val="28"/>
+        </w:rPr>
+        <w:t xml:space="preserve">Development </w:t>
       </w:r>
       <w:r>
         <w:rPr>
           <w:sz w:val="28"/>
           <w:szCs w:val="28"/>
         </w:rPr>
-        <w:t>........................................................... 10</w:t>
+        <w:t>...........................................................</w:t>
+      </w:r>
+      <w:proofErr w:type="gramEnd"/>
+      <w:r>
+        <w:rPr>
+          <w:sz w:val="28"/>
+          <w:szCs w:val="28"/>
+        </w:rPr>
+        <w:t xml:space="preserve"> 10</w:t>
       </w:r>
     </w:p>
     <w:p>
@@ -572,14 +648,30 @@
           <w:sz w:val="28"/>
           <w:szCs w:val="28"/>
         </w:rPr>
-        <w:t>Section V. Lessons Learned</w:t>
+        <w:t xml:space="preserve">Section V. Lessons </w:t>
+      </w:r>
+      <w:proofErr w:type="gramStart"/>
+      <w:r>
+        <w:rPr>
+          <w:sz w:val="28"/>
+          <w:szCs w:val="28"/>
+        </w:rPr>
+        <w:t>Learned</w:t>
       </w:r>
       <w:r>
         <w:rPr>
           <w:sz w:val="28"/>
           <w:szCs w:val="28"/>
         </w:rPr>
-        <w:t xml:space="preserve"> ................................................................................... 11</w:t>
+        <w:t xml:space="preserve"> ...................................................................................</w:t>
+      </w:r>
+      <w:proofErr w:type="gramEnd"/>
+      <w:r>
+        <w:rPr>
+          <w:sz w:val="28"/>
+          <w:szCs w:val="28"/>
+        </w:rPr>
+        <w:t xml:space="preserve"> 11</w:t>
       </w:r>
     </w:p>
     <w:p>
@@ -915,7 +1007,23 @@
                 <w:sz w:val="24"/>
                 <w:szCs w:val="24"/>
               </w:rPr>
-              <w:t>Sung-Ju Fan-Chiang</w:t>
+              <w:t>Sung-</w:t>
+            </w:r>
+            <w:proofErr w:type="spellStart"/>
+            <w:r>
+              <w:rPr>
+                <w:sz w:val="24"/>
+                <w:szCs w:val="24"/>
+              </w:rPr>
+              <w:t>Ju</w:t>
+            </w:r>
+            <w:proofErr w:type="spellEnd"/>
+            <w:r>
+              <w:rPr>
+                <w:sz w:val="24"/>
+                <w:szCs w:val="24"/>
+              </w:rPr>
+              <w:t xml:space="preserve"> Fan-Chiang</w:t>
             </w:r>
           </w:p>
         </w:tc>
@@ -1203,7 +1311,23 @@
                 <w:sz w:val="24"/>
                 <w:szCs w:val="24"/>
               </w:rPr>
-              <w:t>Sung-Ju Fan-Chiang</w:t>
+              <w:t>Sung-</w:t>
+            </w:r>
+            <w:proofErr w:type="spellStart"/>
+            <w:r>
+              <w:rPr>
+                <w:sz w:val="24"/>
+                <w:szCs w:val="24"/>
+              </w:rPr>
+              <w:t>Ju</w:t>
+            </w:r>
+            <w:proofErr w:type="spellEnd"/>
+            <w:r>
+              <w:rPr>
+                <w:sz w:val="24"/>
+                <w:szCs w:val="24"/>
+              </w:rPr>
+              <w:t xml:space="preserve"> Fan-Chiang</w:t>
             </w:r>
           </w:p>
         </w:tc>
@@ -1348,7 +1472,23 @@
                 <w:sz w:val="24"/>
                 <w:szCs w:val="24"/>
               </w:rPr>
-              <w:t>Sung-Ju Fan-Chiang</w:t>
+              <w:t>Sung-</w:t>
+            </w:r>
+            <w:proofErr w:type="spellStart"/>
+            <w:r>
+              <w:rPr>
+                <w:sz w:val="24"/>
+                <w:szCs w:val="24"/>
+              </w:rPr>
+              <w:t>Ju</w:t>
+            </w:r>
+            <w:proofErr w:type="spellEnd"/>
+            <w:r>
+              <w:rPr>
+                <w:sz w:val="24"/>
+                <w:szCs w:val="24"/>
+              </w:rPr>
+              <w:t xml:space="preserve"> Fan-Chiang</w:t>
             </w:r>
           </w:p>
         </w:tc>
@@ -1404,7 +1544,23 @@
                 <w:sz w:val="24"/>
                 <w:szCs w:val="24"/>
               </w:rPr>
-              <w:t>Sung-Ju Fan-Chiang</w:t>
+              <w:t>Sung-</w:t>
+            </w:r>
+            <w:proofErr w:type="spellStart"/>
+            <w:r>
+              <w:rPr>
+                <w:sz w:val="24"/>
+                <w:szCs w:val="24"/>
+              </w:rPr>
+              <w:t>Ju</w:t>
+            </w:r>
+            <w:proofErr w:type="spellEnd"/>
+            <w:r>
+              <w:rPr>
+                <w:sz w:val="24"/>
+                <w:szCs w:val="24"/>
+              </w:rPr>
+              <w:t xml:space="preserve"> Fan-Chiang</w:t>
             </w:r>
           </w:p>
         </w:tc>
@@ -1773,6 +1929,13 @@
                 <w:sz w:val="24"/>
                 <w:szCs w:val="24"/>
               </w:rPr>
+              <w:t xml:space="preserve">1. </w:t>
+            </w:r>
+            <w:r>
+              <w:rPr>
+                <w:sz w:val="24"/>
+                <w:szCs w:val="24"/>
+              </w:rPr>
               <w:t>As a program scrum master, we want to apply software development model so that the project is well organized and to follow the development step by step. (Milson)</w:t>
             </w:r>
           </w:p>
@@ -1788,6 +1951,13 @@
                 <w:szCs w:val="24"/>
               </w:rPr>
             </w:pPr>
+            <w:r>
+              <w:rPr>
+                <w:sz w:val="24"/>
+                <w:szCs w:val="24"/>
+              </w:rPr>
+              <w:t xml:space="preserve">1. </w:t>
+            </w:r>
             <w:r>
               <w:rPr>
                 <w:sz w:val="24"/>
@@ -1858,6 +2028,13 @@
                 <w:sz w:val="24"/>
                 <w:szCs w:val="24"/>
               </w:rPr>
+              <w:t>2.</w:t>
+            </w:r>
+            <w:r>
+              <w:rPr>
+                <w:sz w:val="24"/>
+                <w:szCs w:val="24"/>
+              </w:rPr>
               <w:t>Implementing the T</w:t>
             </w:r>
             <w:r>
@@ -1937,6 +2114,13 @@
                 <w:sz w:val="24"/>
                 <w:szCs w:val="24"/>
               </w:rPr>
+              <w:t>3.</w:t>
+            </w:r>
+            <w:r>
+              <w:rPr>
+                <w:sz w:val="24"/>
+                <w:szCs w:val="24"/>
+              </w:rPr>
               <w:t>Class refactoring to improve the program</w:t>
             </w:r>
           </w:p>
@@ -1968,6 +2152,13 @@
                 <w:sz w:val="24"/>
                 <w:szCs w:val="24"/>
               </w:rPr>
+              <w:t xml:space="preserve">2. </w:t>
+            </w:r>
+            <w:r>
+              <w:rPr>
+                <w:sz w:val="24"/>
+                <w:szCs w:val="24"/>
+              </w:rPr>
               <w:t>As a player, we want to either play with computer or another player so that we can still have a game without another participant. (</w:t>
             </w:r>
             <w:r>
@@ -1997,6 +2188,13 @@
                 <w:szCs w:val="24"/>
               </w:rPr>
             </w:pPr>
+            <w:r>
+              <w:rPr>
+                <w:sz w:val="24"/>
+                <w:szCs w:val="24"/>
+              </w:rPr>
+              <w:t>4.</w:t>
+            </w:r>
             <w:r>
               <w:rPr>
                 <w:sz w:val="24"/>
@@ -2049,6 +2247,13 @@
                 <w:sz w:val="24"/>
                 <w:szCs w:val="24"/>
               </w:rPr>
+              <w:t>5.</w:t>
+            </w:r>
+            <w:r>
+              <w:rPr>
+                <w:sz w:val="24"/>
+                <w:szCs w:val="24"/>
+              </w:rPr>
               <w:t>Produce program to implant AI and let computer react with gamer</w:t>
             </w:r>
           </w:p>
@@ -2096,6 +2301,13 @@
                 <w:sz w:val="24"/>
                 <w:szCs w:val="24"/>
               </w:rPr>
+              <w:t>6.</w:t>
+            </w:r>
+            <w:r>
+              <w:rPr>
+                <w:sz w:val="24"/>
+                <w:szCs w:val="24"/>
+              </w:rPr>
               <w:t>Players can move or place the men on not occupied (vacant ) nodes only</w:t>
             </w:r>
           </w:p>
@@ -2143,6 +2355,13 @@
                 <w:sz w:val="24"/>
                 <w:szCs w:val="24"/>
               </w:rPr>
+              <w:t>7.</w:t>
+            </w:r>
+            <w:r>
+              <w:rPr>
+                <w:sz w:val="24"/>
+                <w:szCs w:val="24"/>
+              </w:rPr>
               <w:t>Fix the  grid with valid twenty-four intersections or points  to move the Men</w:t>
             </w:r>
           </w:p>
@@ -2174,6 +2393,13 @@
                 <w:sz w:val="24"/>
                 <w:szCs w:val="24"/>
               </w:rPr>
+              <w:t xml:space="preserve">3. </w:t>
+            </w:r>
+            <w:r>
+              <w:rPr>
+                <w:sz w:val="24"/>
+                <w:szCs w:val="24"/>
+              </w:rPr>
               <w:t>As a programmer, we want to use an OOP language which every member can participate so that team member can contribute to this pair development project. (</w:t>
             </w:r>
             <w:r>
@@ -2203,6 +2429,13 @@
                 <w:szCs w:val="24"/>
               </w:rPr>
             </w:pPr>
+            <w:r>
+              <w:rPr>
+                <w:sz w:val="24"/>
+                <w:szCs w:val="24"/>
+              </w:rPr>
+              <w:t>8.</w:t>
+            </w:r>
             <w:r>
               <w:rPr>
                 <w:sz w:val="24"/>
@@ -2254,6 +2487,13 @@
                 <w:szCs w:val="24"/>
               </w:rPr>
             </w:pPr>
+            <w:r>
+              <w:rPr>
+                <w:sz w:val="24"/>
+                <w:szCs w:val="24"/>
+              </w:rPr>
+              <w:t>9.</w:t>
+            </w:r>
             <w:r>
               <w:rPr>
                 <w:sz w:val="24"/>
@@ -2306,6 +2546,13 @@
                 <w:sz w:val="24"/>
                 <w:szCs w:val="24"/>
               </w:rPr>
+              <w:t>10.</w:t>
+            </w:r>
+            <w:r>
+              <w:rPr>
+                <w:sz w:val="24"/>
+                <w:szCs w:val="24"/>
+              </w:rPr>
               <w:t>Make a schedule for team member to do pair development</w:t>
             </w:r>
           </w:p>
@@ -2353,6 +2600,13 @@
                 <w:sz w:val="24"/>
                 <w:szCs w:val="24"/>
               </w:rPr>
+              <w:t>11.</w:t>
+            </w:r>
+            <w:r>
+              <w:rPr>
+                <w:sz w:val="24"/>
+                <w:szCs w:val="24"/>
+              </w:rPr>
               <w:t>Showing the game status and notification on text area</w:t>
             </w:r>
           </w:p>
@@ -2384,6 +2638,13 @@
                 <w:sz w:val="24"/>
                 <w:szCs w:val="24"/>
               </w:rPr>
+              <w:t xml:space="preserve">4. </w:t>
+            </w:r>
+            <w:r>
+              <w:rPr>
+                <w:sz w:val="24"/>
+                <w:szCs w:val="24"/>
+              </w:rPr>
               <w:t>As a</w:t>
             </w:r>
             <w:r>
@@ -2405,8 +2666,17 @@
                 <w:sz w:val="24"/>
                 <w:szCs w:val="24"/>
               </w:rPr>
-              <w:t>Sung-Ju</w:t>
-            </w:r>
+              <w:t>Sung-</w:t>
+            </w:r>
+            <w:proofErr w:type="spellStart"/>
+            <w:r>
+              <w:rPr>
+                <w:sz w:val="24"/>
+                <w:szCs w:val="24"/>
+              </w:rPr>
+              <w:t>Ju</w:t>
+            </w:r>
+            <w:proofErr w:type="spellEnd"/>
             <w:r>
               <w:rPr>
                 <w:sz w:val="24"/>
@@ -2427,6 +2697,13 @@
                 <w:szCs w:val="24"/>
               </w:rPr>
             </w:pPr>
+            <w:r>
+              <w:rPr>
+                <w:sz w:val="24"/>
+                <w:szCs w:val="24"/>
+              </w:rPr>
+              <w:t>12.</w:t>
+            </w:r>
             <w:r>
               <w:rPr>
                 <w:sz w:val="24"/>
@@ -2476,6 +2753,13 @@
                 <w:sz w:val="24"/>
                 <w:szCs w:val="24"/>
               </w:rPr>
+              <w:t>13.</w:t>
+            </w:r>
+            <w:r>
+              <w:rPr>
+                <w:sz w:val="24"/>
+                <w:szCs w:val="24"/>
+              </w:rPr>
               <w:t xml:space="preserve">Code the displayed status by each movement and show the message according to the movement </w:t>
             </w:r>
           </w:p>
@@ -2506,11 +2790,30 @@
               <w:br w:type="page"/>
             </w:r>
             <w:r>
-              <w:rPr>
-                <w:sz w:val="24"/>
-                <w:szCs w:val="24"/>
-              </w:rPr>
-              <w:t>As a game player, we want to have reasonable reaction from computer to play with so that we have certain enjoyment with the game. (Sung-Ju)</w:t>
+              <w:t xml:space="preserve">5. </w:t>
+            </w:r>
+            <w:r>
+              <w:rPr>
+                <w:sz w:val="24"/>
+                <w:szCs w:val="24"/>
+              </w:rPr>
+              <w:t>As a game player, we want to have reasonable reaction from computer to play with so that we have certain enjoyment with the game. (Sung-</w:t>
+            </w:r>
+            <w:proofErr w:type="spellStart"/>
+            <w:r>
+              <w:rPr>
+                <w:sz w:val="24"/>
+                <w:szCs w:val="24"/>
+              </w:rPr>
+              <w:t>Ju</w:t>
+            </w:r>
+            <w:proofErr w:type="spellEnd"/>
+            <w:r>
+              <w:rPr>
+                <w:sz w:val="24"/>
+                <w:szCs w:val="24"/>
+              </w:rPr>
+              <w:t>)</w:t>
             </w:r>
           </w:p>
         </w:tc>
@@ -2525,6 +2828,13 @@
                 <w:szCs w:val="24"/>
               </w:rPr>
             </w:pPr>
+            <w:r>
+              <w:rPr>
+                <w:sz w:val="24"/>
+                <w:szCs w:val="24"/>
+              </w:rPr>
+              <w:t>14.</w:t>
+            </w:r>
             <w:r>
               <w:rPr>
                 <w:sz w:val="24"/>
@@ -2569,6 +2879,13 @@
                 <w:sz w:val="24"/>
                 <w:szCs w:val="24"/>
               </w:rPr>
+              <w:t xml:space="preserve">6. </w:t>
+            </w:r>
+            <w:r>
+              <w:rPr>
+                <w:sz w:val="24"/>
+                <w:szCs w:val="24"/>
+              </w:rPr>
               <w:t>As the programmer, we need to implant the rules so that the phase I game could follow the correct placement and remove node. (Jimmy)</w:t>
             </w:r>
           </w:p>
@@ -2584,6 +2901,13 @@
                 <w:szCs w:val="24"/>
               </w:rPr>
             </w:pPr>
+            <w:r>
+              <w:rPr>
+                <w:sz w:val="24"/>
+                <w:szCs w:val="24"/>
+              </w:rPr>
+              <w:t>15.</w:t>
+            </w:r>
             <w:r>
               <w:rPr>
                 <w:sz w:val="24"/>
@@ -2628,6 +2952,13 @@
                 <w:szCs w:val="24"/>
               </w:rPr>
             </w:pPr>
+            <w:r>
+              <w:rPr>
+                <w:sz w:val="24"/>
+                <w:szCs w:val="24"/>
+              </w:rPr>
+              <w:t xml:space="preserve">16. Patterns for </w:t>
+            </w:r>
             <w:r>
               <w:rPr>
                 <w:sz w:val="24"/>
@@ -2675,6 +3006,15 @@
                 <w:sz w:val="24"/>
                 <w:szCs w:val="24"/>
               </w:rPr>
+              <w:t xml:space="preserve">7. </w:t>
+            </w:r>
+            <w:bookmarkStart w:id="0" w:name="_GoBack"/>
+            <w:bookmarkEnd w:id="0"/>
+            <w:r>
+              <w:rPr>
+                <w:sz w:val="24"/>
+                <w:szCs w:val="24"/>
+              </w:rPr>
               <w:t>As the programmer, we need to implant the rules so that the phase II game could follow the correct movement, remove node, flying node, and decide the winner.  (Jimmy)</w:t>
             </w:r>
           </w:p>
@@ -2695,22 +3035,14 @@
                 <w:sz w:val="24"/>
                 <w:szCs w:val="24"/>
               </w:rPr>
-              <w:t xml:space="preserve">Removing the opponent player’s Men after </w:t>
-            </w:r>
-          </w:p>
-          <w:p>
-            <w:pPr>
-              <w:rPr>
-                <w:sz w:val="24"/>
-                <w:szCs w:val="24"/>
-              </w:rPr>
-            </w:pPr>
-            <w:r>
-              <w:rPr>
-                <w:sz w:val="24"/>
-                <w:szCs w:val="24"/>
-              </w:rPr>
-              <w:t>making mill</w:t>
+              <w:t>17.</w:t>
+            </w:r>
+            <w:r>
+              <w:rPr>
+                <w:sz w:val="24"/>
+                <w:szCs w:val="24"/>
+              </w:rPr>
+              <w:t>Removing the opponent player’s Men after making mill</w:t>
             </w:r>
           </w:p>
         </w:tc>
@@ -2749,6 +3081,13 @@
                 <w:sz w:val="24"/>
                 <w:szCs w:val="24"/>
               </w:rPr>
+              <w:t>18.</w:t>
+            </w:r>
+            <w:r>
+              <w:rPr>
+                <w:sz w:val="24"/>
+                <w:szCs w:val="24"/>
+              </w:rPr>
               <w:t xml:space="preserve">Decision based on the moves left on board </w:t>
             </w:r>
           </w:p>
@@ -2785,6 +3124,13 @@
                 <w:sz w:val="24"/>
                 <w:szCs w:val="24"/>
               </w:rPr>
+              <w:t>19.</w:t>
+            </w:r>
+            <w:r>
+              <w:rPr>
+                <w:sz w:val="24"/>
+                <w:szCs w:val="24"/>
+              </w:rPr>
               <w:t>To check if there is any legal move left or not</w:t>
             </w:r>
           </w:p>
@@ -2824,6 +3170,13 @@
                 <w:szCs w:val="24"/>
               </w:rPr>
             </w:pPr>
+            <w:r>
+              <w:rPr>
+                <w:sz w:val="24"/>
+                <w:szCs w:val="24"/>
+              </w:rPr>
+              <w:t>20.</w:t>
+            </w:r>
             <w:r>
               <w:rPr>
                 <w:sz w:val="24"/>
@@ -2871,6 +3224,13 @@
                 <w:szCs w:val="24"/>
               </w:rPr>
             </w:pPr>
+            <w:r>
+              <w:rPr>
+                <w:sz w:val="24"/>
+                <w:szCs w:val="24"/>
+              </w:rPr>
+              <w:t>22.</w:t>
+            </w:r>
             <w:r>
               <w:rPr>
                 <w:sz w:val="24"/>
@@ -3191,8 +3551,17 @@
                 <w:sz w:val="24"/>
                 <w:szCs w:val="24"/>
               </w:rPr>
-              <w:t>Sung-Ju</w:t>
-            </w:r>
+              <w:t>Sung-</w:t>
+            </w:r>
+            <w:proofErr w:type="spellStart"/>
+            <w:r>
+              <w:rPr>
+                <w:sz w:val="24"/>
+                <w:szCs w:val="24"/>
+              </w:rPr>
+              <w:t>Ju</w:t>
+            </w:r>
+            <w:proofErr w:type="spellEnd"/>
           </w:p>
         </w:tc>
         <w:tc>
@@ -3348,8 +3717,17 @@
                 <w:sz w:val="24"/>
                 <w:szCs w:val="24"/>
               </w:rPr>
-              <w:t>Sung-Ju</w:t>
-            </w:r>
+              <w:t>Sung-</w:t>
+            </w:r>
+            <w:proofErr w:type="spellStart"/>
+            <w:r>
+              <w:rPr>
+                <w:sz w:val="24"/>
+                <w:szCs w:val="24"/>
+              </w:rPr>
+              <w:t>Ju</w:t>
+            </w:r>
+            <w:proofErr w:type="spellEnd"/>
           </w:p>
         </w:tc>
         <w:tc>
@@ -3529,8 +3907,17 @@
                 <w:sz w:val="24"/>
                 <w:szCs w:val="24"/>
               </w:rPr>
-              <w:t>Sung-Ju</w:t>
-            </w:r>
+              <w:t>Sung-</w:t>
+            </w:r>
+            <w:proofErr w:type="spellStart"/>
+            <w:r>
+              <w:rPr>
+                <w:sz w:val="24"/>
+                <w:szCs w:val="24"/>
+              </w:rPr>
+              <w:t>Ju</w:t>
+            </w:r>
+            <w:proofErr w:type="spellEnd"/>
           </w:p>
         </w:tc>
         <w:tc>
@@ -3702,8 +4089,17 @@
                 <w:sz w:val="24"/>
                 <w:szCs w:val="24"/>
               </w:rPr>
-              <w:t>Sung-Ju</w:t>
-            </w:r>
+              <w:t>Sung-</w:t>
+            </w:r>
+            <w:proofErr w:type="spellStart"/>
+            <w:r>
+              <w:rPr>
+                <w:sz w:val="24"/>
+                <w:szCs w:val="24"/>
+              </w:rPr>
+              <w:t>Ju</w:t>
+            </w:r>
+            <w:proofErr w:type="spellEnd"/>
           </w:p>
         </w:tc>
         <w:tc>
@@ -4087,8 +4483,17 @@
                 <w:sz w:val="24"/>
                 <w:szCs w:val="24"/>
               </w:rPr>
-              <w:t>Sung-Ju</w:t>
-            </w:r>
+              <w:t>Sung-</w:t>
+            </w:r>
+            <w:proofErr w:type="spellStart"/>
+            <w:r>
+              <w:rPr>
+                <w:sz w:val="24"/>
+                <w:szCs w:val="24"/>
+              </w:rPr>
+              <w:t>Ju</w:t>
+            </w:r>
+            <w:proofErr w:type="spellEnd"/>
           </w:p>
         </w:tc>
         <w:tc>
@@ -4305,8 +4710,17 @@
                 <w:sz w:val="24"/>
                 <w:szCs w:val="24"/>
               </w:rPr>
-              <w:t>Sung-Ju</w:t>
-            </w:r>
+              <w:t>Sung-</w:t>
+            </w:r>
+            <w:proofErr w:type="spellStart"/>
+            <w:r>
+              <w:rPr>
+                <w:sz w:val="24"/>
+                <w:szCs w:val="24"/>
+              </w:rPr>
+              <w:t>Ju</w:t>
+            </w:r>
+            <w:proofErr w:type="spellEnd"/>
           </w:p>
         </w:tc>
         <w:tc>
@@ -4513,8 +4927,17 @@
                 <w:sz w:val="24"/>
                 <w:szCs w:val="24"/>
               </w:rPr>
-              <w:t>Sung-Ju</w:t>
-            </w:r>
+              <w:t>Sung-</w:t>
+            </w:r>
+            <w:proofErr w:type="spellStart"/>
+            <w:r>
+              <w:rPr>
+                <w:sz w:val="24"/>
+                <w:szCs w:val="24"/>
+              </w:rPr>
+              <w:t>Ju</w:t>
+            </w:r>
+            <w:proofErr w:type="spellEnd"/>
           </w:p>
         </w:tc>
         <w:tc>
@@ -4671,8 +5094,17 @@
                 <w:sz w:val="24"/>
                 <w:szCs w:val="24"/>
               </w:rPr>
-              <w:t>Sung-Ju</w:t>
-            </w:r>
+              <w:t>Sung-</w:t>
+            </w:r>
+            <w:proofErr w:type="spellStart"/>
+            <w:r>
+              <w:rPr>
+                <w:sz w:val="24"/>
+                <w:szCs w:val="24"/>
+              </w:rPr>
+              <w:t>Ju</w:t>
+            </w:r>
+            <w:proofErr w:type="spellEnd"/>
           </w:p>
         </w:tc>
         <w:tc>
@@ -4814,8 +5246,17 @@
                 <w:sz w:val="24"/>
                 <w:szCs w:val="24"/>
               </w:rPr>
-              <w:t>Sung-Ju</w:t>
-            </w:r>
+              <w:t>Sung-</w:t>
+            </w:r>
+            <w:proofErr w:type="spellStart"/>
+            <w:r>
+              <w:rPr>
+                <w:sz w:val="24"/>
+                <w:szCs w:val="24"/>
+              </w:rPr>
+              <w:t>Ju</w:t>
+            </w:r>
+            <w:proofErr w:type="spellEnd"/>
           </w:p>
         </w:tc>
         <w:tc>
@@ -4974,8 +5415,17 @@
                 <w:sz w:val="24"/>
                 <w:szCs w:val="24"/>
               </w:rPr>
-              <w:t>Sung-Ju</w:t>
-            </w:r>
+              <w:t>Sung-</w:t>
+            </w:r>
+            <w:proofErr w:type="spellStart"/>
+            <w:r>
+              <w:rPr>
+                <w:sz w:val="24"/>
+                <w:szCs w:val="24"/>
+              </w:rPr>
+              <w:t>Ju</w:t>
+            </w:r>
+            <w:proofErr w:type="spellEnd"/>
           </w:p>
         </w:tc>
         <w:tc>
@@ -5113,8 +5563,17 @@
                 <w:sz w:val="24"/>
                 <w:szCs w:val="24"/>
               </w:rPr>
-              <w:t>Sung-Ju</w:t>
-            </w:r>
+              <w:t>Sung-</w:t>
+            </w:r>
+            <w:proofErr w:type="spellStart"/>
+            <w:r>
+              <w:rPr>
+                <w:sz w:val="24"/>
+                <w:szCs w:val="24"/>
+              </w:rPr>
+              <w:t>Ju</w:t>
+            </w:r>
+            <w:proofErr w:type="spellEnd"/>
           </w:p>
         </w:tc>
         <w:tc>
@@ -5247,8 +5706,17 @@
                 <w:sz w:val="24"/>
                 <w:szCs w:val="24"/>
               </w:rPr>
-              <w:t>Sung-Ju</w:t>
-            </w:r>
+              <w:t>Sung-</w:t>
+            </w:r>
+            <w:proofErr w:type="spellStart"/>
+            <w:r>
+              <w:rPr>
+                <w:sz w:val="24"/>
+                <w:szCs w:val="24"/>
+              </w:rPr>
+              <w:t>Ju</w:t>
+            </w:r>
+            <w:proofErr w:type="spellEnd"/>
           </w:p>
         </w:tc>
         <w:tc>
@@ -6524,8 +6992,17 @@
                 <w:sz w:val="24"/>
                 <w:szCs w:val="24"/>
               </w:rPr>
-              <w:t>Sung-Ju</w:t>
-            </w:r>
+              <w:t>Sung-</w:t>
+            </w:r>
+            <w:proofErr w:type="spellStart"/>
+            <w:r>
+              <w:rPr>
+                <w:sz w:val="24"/>
+                <w:szCs w:val="24"/>
+              </w:rPr>
+              <w:t>Ju</w:t>
+            </w:r>
+            <w:proofErr w:type="spellEnd"/>
           </w:p>
         </w:tc>
       </w:tr>
@@ -6714,8 +7191,17 @@
                 <w:sz w:val="24"/>
                 <w:szCs w:val="24"/>
               </w:rPr>
-              <w:t>Sung-Ju</w:t>
-            </w:r>
+              <w:t>Sung-</w:t>
+            </w:r>
+            <w:proofErr w:type="spellStart"/>
+            <w:r>
+              <w:rPr>
+                <w:sz w:val="24"/>
+                <w:szCs w:val="24"/>
+              </w:rPr>
+              <w:t>Ju</w:t>
+            </w:r>
+            <w:proofErr w:type="spellEnd"/>
           </w:p>
         </w:tc>
       </w:tr>
@@ -6961,8 +7447,17 @@
                 <w:sz w:val="24"/>
                 <w:szCs w:val="24"/>
               </w:rPr>
-              <w:t>Sung-Ju</w:t>
-            </w:r>
+              <w:t>Sung-</w:t>
+            </w:r>
+            <w:proofErr w:type="spellStart"/>
+            <w:r>
+              <w:rPr>
+                <w:sz w:val="24"/>
+                <w:szCs w:val="24"/>
+              </w:rPr>
+              <w:t>Ju</w:t>
+            </w:r>
+            <w:proofErr w:type="spellEnd"/>
           </w:p>
         </w:tc>
       </w:tr>
@@ -7221,8 +7716,17 @@
                 <w:sz w:val="24"/>
                 <w:szCs w:val="24"/>
               </w:rPr>
-              <w:t>Sung-Ju</w:t>
-            </w:r>
+              <w:t>Sung-</w:t>
+            </w:r>
+            <w:proofErr w:type="spellStart"/>
+            <w:r>
+              <w:rPr>
+                <w:sz w:val="24"/>
+                <w:szCs w:val="24"/>
+              </w:rPr>
+              <w:t>Ju</w:t>
+            </w:r>
+            <w:proofErr w:type="spellEnd"/>
           </w:p>
         </w:tc>
       </w:tr>
@@ -7401,8 +7905,17 @@
                 <w:sz w:val="24"/>
                 <w:szCs w:val="24"/>
               </w:rPr>
-              <w:t>Sung-Ju</w:t>
-            </w:r>
+              <w:t>Sung-</w:t>
+            </w:r>
+            <w:proofErr w:type="spellStart"/>
+            <w:r>
+              <w:rPr>
+                <w:sz w:val="24"/>
+                <w:szCs w:val="24"/>
+              </w:rPr>
+              <w:t>Ju</w:t>
+            </w:r>
+            <w:proofErr w:type="spellEnd"/>
           </w:p>
         </w:tc>
       </w:tr>
@@ -7545,8 +8058,17 @@
                 <w:sz w:val="24"/>
                 <w:szCs w:val="24"/>
               </w:rPr>
-              <w:t>Sung-Ju</w:t>
-            </w:r>
+              <w:t>Sung-</w:t>
+            </w:r>
+            <w:proofErr w:type="spellStart"/>
+            <w:r>
+              <w:rPr>
+                <w:sz w:val="24"/>
+                <w:szCs w:val="24"/>
+              </w:rPr>
+              <w:t>Ju</w:t>
+            </w:r>
+            <w:proofErr w:type="spellEnd"/>
           </w:p>
         </w:tc>
       </w:tr>
@@ -7670,8 +8192,17 @@
                 <w:sz w:val="24"/>
                 <w:szCs w:val="24"/>
               </w:rPr>
-              <w:t>Sung-Ju</w:t>
-            </w:r>
+              <w:t>Sung-</w:t>
+            </w:r>
+            <w:proofErr w:type="spellStart"/>
+            <w:r>
+              <w:rPr>
+                <w:sz w:val="24"/>
+                <w:szCs w:val="24"/>
+              </w:rPr>
+              <w:t>Ju</w:t>
+            </w:r>
+            <w:proofErr w:type="spellEnd"/>
           </w:p>
         </w:tc>
       </w:tr>
@@ -7929,8 +8460,17 @@
                 <w:sz w:val="24"/>
                 <w:szCs w:val="24"/>
               </w:rPr>
-              <w:t>Sung-Ju</w:t>
-            </w:r>
+              <w:t>Sung-</w:t>
+            </w:r>
+            <w:proofErr w:type="spellStart"/>
+            <w:r>
+              <w:rPr>
+                <w:sz w:val="24"/>
+                <w:szCs w:val="24"/>
+              </w:rPr>
+              <w:t>Ju</w:t>
+            </w:r>
+            <w:proofErr w:type="spellEnd"/>
           </w:p>
         </w:tc>
         <w:tc>
@@ -8025,8 +8565,17 @@
                 <w:sz w:val="24"/>
                 <w:szCs w:val="24"/>
               </w:rPr>
-              <w:t>Sung-Ju</w:t>
-            </w:r>
+              <w:t>Sung-</w:t>
+            </w:r>
+            <w:proofErr w:type="spellStart"/>
+            <w:r>
+              <w:rPr>
+                <w:sz w:val="24"/>
+                <w:szCs w:val="24"/>
+              </w:rPr>
+              <w:t>Ju</w:t>
+            </w:r>
+            <w:proofErr w:type="spellEnd"/>
           </w:p>
         </w:tc>
         <w:tc>
@@ -8280,8 +8829,6 @@
               </w:rPr>
               <w:t>10</w:t>
             </w:r>
-            <w:bookmarkStart w:id="0" w:name="_GoBack"/>
-            <w:bookmarkEnd w:id="0"/>
             <w:r>
               <w:rPr>
                 <w:sz w:val="24"/>
@@ -8314,8 +8861,17 @@
                 <w:sz w:val="24"/>
                 <w:szCs w:val="24"/>
               </w:rPr>
-              <w:t>Sung-Ju</w:t>
-            </w:r>
+              <w:t>Sung-</w:t>
+            </w:r>
+            <w:proofErr w:type="spellStart"/>
+            <w:r>
+              <w:rPr>
+                <w:sz w:val="24"/>
+                <w:szCs w:val="24"/>
+              </w:rPr>
+              <w:t>Ju</w:t>
+            </w:r>
+            <w:proofErr w:type="spellEnd"/>
             <w:r>
               <w:rPr>
                 <w:sz w:val="24"/>
@@ -8775,7 +9331,23 @@
           <w:szCs w:val="26"/>
         </w:rPr>
         <w:lastRenderedPageBreak/>
-        <w:t>Member: Sung-Ju Fan Chiang</w:t>
+        <w:t>Member: Sung-</w:t>
+      </w:r>
+      <w:proofErr w:type="spellStart"/>
+      <w:r>
+        <w:rPr>
+          <w:sz w:val="26"/>
+          <w:szCs w:val="26"/>
+        </w:rPr>
+        <w:t>Ju</w:t>
+      </w:r>
+      <w:proofErr w:type="spellEnd"/>
+      <w:r>
+        <w:rPr>
+          <w:sz w:val="26"/>
+          <w:szCs w:val="26"/>
+        </w:rPr>
+        <w:t xml:space="preserve"> Fan Chiang</w:t>
       </w:r>
     </w:p>
     <w:p>
@@ -9047,7 +9619,7 @@
               <w:noProof/>
               <w:color w:val="FFFFFF" w:themeColor="background1"/>
             </w:rPr>
-            <w:t>7</w:t>
+            <w:t>8</w:t>
           </w:r>
           <w:r>
             <w:rPr>
@@ -9259,7 +9831,7 @@
         <v:path o:extrusionok="f" gradientshapeok="t" o:connecttype="rect"/>
         <o:lock v:ext="edit" aspectratio="t"/>
       </v:shapetype>
-      <v:shape id="_x0000_i1027" type="#_x0000_t75" style="width:29.25pt;height:29.25pt" o:bullet="t">
+      <v:shape id="_x0000_i1029" type="#_x0000_t75" style="width:29.25pt;height:29.25pt" o:bullet="t">
         <v:imagedata r:id="rId1" o:title="artD4DF"/>
       </v:shape>
     </w:pict>
@@ -12044,7 +12616,7 @@
     <w:rsid w:val="005F5F58"/>
     <w:rsid w:val="006326DF"/>
     <w:rsid w:val="006A7495"/>
-    <w:rsid w:val="00B35591"/>
+    <w:rsid w:val="00A504B7"/>
     <w:rsid w:val="00C914FB"/>
     <w:rsid w:val="00D57A13"/>
     <w:rsid w:val="00FC035C"/>
@@ -13059,7 +13631,7 @@
 </file>
 
 <file path=customXml/itemProps2.xml><?xml version="1.0" encoding="utf-8"?>
-<ds:datastoreItem xmlns:ds="http://schemas.openxmlformats.org/officeDocument/2006/customXml" ds:itemID="{329FF323-E71C-4B4F-B082-4976AF02B000}">
+<ds:datastoreItem xmlns:ds="http://schemas.openxmlformats.org/officeDocument/2006/customXml" ds:itemID="{0DAC7253-AF19-4AFD-8D27-DC3134BE8651}">
   <ds:schemaRefs>
     <ds:schemaRef ds:uri="http://schemas.openxmlformats.org/officeDocument/2006/bibliography"/>
   </ds:schemaRefs>

</xml_diff>